<commit_message>
updated chair and dean fetching
updated TOS signature display
updated TOS edit
</commit_message>
<xml_diff>
--- a/public/doc/Tos-Template.docx
+++ b/public/doc/Tos-Template.docx
@@ -1,6 +1,6 @@
 
 <file path=word/document.xml><?xml version="1.0" encoding="utf-8"?>
-<w:document xmlns:wpc="http://schemas.microsoft.com/office/word/2010/wordprocessingCanvas" xmlns:mc="http://schemas.openxmlformats.org/markup-compatibility/2006" xmlns:o="urn:schemas-microsoft-com:office:office" xmlns:r="http://schemas.openxmlformats.org/officeDocument/2006/relationships" xmlns:m="http://schemas.openxmlformats.org/officeDocument/2006/math" xmlns:v="urn:schemas-microsoft-com:vml" xmlns:wp14="http://schemas.microsoft.com/office/word/2010/wordprocessingDrawing" xmlns:wp="http://schemas.openxmlformats.org/drawingml/2006/wordprocessingDrawing" xmlns:w10="urn:schemas-microsoft-com:office:word" xmlns:w="http://schemas.openxmlformats.org/wordprocessingml/2006/main" xmlns:w14="http://schemas.microsoft.com/office/word/2010/wordml" xmlns:w15="http://schemas.microsoft.com/office/word/2012/wordml" xmlns:wpg="http://schemas.microsoft.com/office/word/2010/wordprocessingGroup" xmlns:wpi="http://schemas.microsoft.com/office/word/2010/wordprocessingInk" xmlns:wne="http://schemas.microsoft.com/office/word/2006/wordml" xmlns:wps="http://schemas.microsoft.com/office/word/2010/wordprocessingShape" mc:Ignorable="w14 w15 wp14">
+<w:document xmlns:wpc="http://schemas.microsoft.com/office/word/2010/wordprocessingCanvas" xmlns:cx="http://schemas.microsoft.com/office/drawing/2014/chartex" xmlns:cx1="http://schemas.microsoft.com/office/drawing/2015/9/8/chartex" xmlns:cx2="http://schemas.microsoft.com/office/drawing/2015/10/21/chartex" xmlns:cx3="http://schemas.microsoft.com/office/drawing/2016/5/9/chartex" xmlns:cx4="http://schemas.microsoft.com/office/drawing/2016/5/10/chartex" xmlns:cx5="http://schemas.microsoft.com/office/drawing/2016/5/11/chartex" xmlns:cx6="http://schemas.microsoft.com/office/drawing/2016/5/12/chartex" xmlns:cx7="http://schemas.microsoft.com/office/drawing/2016/5/13/chartex" xmlns:cx8="http://schemas.microsoft.com/office/drawing/2016/5/14/chartex" xmlns:mc="http://schemas.openxmlformats.org/markup-compatibility/2006" xmlns:aink="http://schemas.microsoft.com/office/drawing/2016/ink" xmlns:am3d="http://schemas.microsoft.com/office/drawing/2017/model3d" xmlns:o="urn:schemas-microsoft-com:office:office" xmlns:oel="http://schemas.microsoft.com/office/2019/extlst" xmlns:r="http://schemas.openxmlformats.org/officeDocument/2006/relationships" xmlns:m="http://schemas.openxmlformats.org/officeDocument/2006/math" xmlns:v="urn:schemas-microsoft-com:vml" xmlns:wp14="http://schemas.microsoft.com/office/word/2010/wordprocessingDrawing" xmlns:wp="http://schemas.openxmlformats.org/drawingml/2006/wordprocessingDrawing" xmlns:w10="urn:schemas-microsoft-com:office:word" xmlns:w="http://schemas.openxmlformats.org/wordprocessingml/2006/main" xmlns:w14="http://schemas.microsoft.com/office/word/2010/wordml" xmlns:w15="http://schemas.microsoft.com/office/word/2012/wordml" xmlns:w16cex="http://schemas.microsoft.com/office/word/2018/wordml/cex" xmlns:w16cid="http://schemas.microsoft.com/office/word/2016/wordml/cid" xmlns:w16="http://schemas.microsoft.com/office/word/2018/wordml" xmlns:w16du="http://schemas.microsoft.com/office/word/2023/wordml/word16du" xmlns:w16sdtdh="http://schemas.microsoft.com/office/word/2020/wordml/sdtdatahash" xmlns:w16sdtfl="http://schemas.microsoft.com/office/word/2024/wordml/sdtformatlock" xmlns:w16se="http://schemas.microsoft.com/office/word/2015/wordml/symex" xmlns:wpg="http://schemas.microsoft.com/office/word/2010/wordprocessingGroup" xmlns:wpi="http://schemas.microsoft.com/office/word/2010/wordprocessingInk" xmlns:wne="http://schemas.microsoft.com/office/word/2006/wordml" xmlns:wps="http://schemas.microsoft.com/office/word/2010/wordprocessingShape" mc:Ignorable="w14 w15 w16se w16cid w16 w16cex w16sdtdh w16sdtfl w16du wp14">
   <w:body>
     <w:tbl>
       <w:tblPr>
@@ -361,23 +361,13 @@
                 <w:u w:val="single"/>
               </w:rPr>
             </w:pPr>
-            <w:bookmarkStart w:id="0" w:name="_GoBack"/>
             <w:r>
               <w:rPr>
                 <w:rFonts w:ascii="Times New Roman" w:eastAsia="Times New Roman" w:hAnsi="Times New Roman" w:cs="Times New Roman"/>
                 <w:sz w:val="20"/>
                 <w:szCs w:val="20"/>
               </w:rPr>
-              <w:t>C</w:t>
-            </w:r>
-            <w:bookmarkEnd w:id="0"/>
-            <w:r>
-              <w:rPr>
-                <w:rFonts w:ascii="Times New Roman" w:eastAsia="Times New Roman" w:hAnsi="Times New Roman" w:cs="Times New Roman"/>
-                <w:sz w:val="20"/>
-                <w:szCs w:val="20"/>
-              </w:rPr>
-              <w:t xml:space="preserve">ourse Code: </w:t>
+              <w:t xml:space="preserve">Course Code: </w:t>
             </w:r>
             <w:r>
               <w:rPr>
@@ -2091,7 +2081,23 @@
                 <w:sz w:val="18"/>
                 <w:szCs w:val="18"/>
               </w:rPr>
-              <w:t>Prepared  by:</w:t>
+              <w:t>Prepared</w:t>
+            </w:r>
+            <w:r>
+              <w:rPr>
+                <w:rFonts w:ascii="Times New Roman" w:hAnsi="Times New Roman" w:cs="Times New Roman"/>
+                <w:sz w:val="18"/>
+                <w:szCs w:val="18"/>
+              </w:rPr>
+              <w:t xml:space="preserve"> </w:t>
+            </w:r>
+            <w:r>
+              <w:rPr>
+                <w:rFonts w:ascii="Times New Roman" w:hAnsi="Times New Roman" w:cs="Times New Roman"/>
+                <w:sz w:val="18"/>
+                <w:szCs w:val="18"/>
+              </w:rPr>
+              <w:t>by:</w:t>
             </w:r>
           </w:p>
         </w:tc>
@@ -2242,7 +2248,34 @@
                       <w:szCs w:val="18"/>
                       <w:u w:val="single"/>
                     </w:rPr>
-                    <w:t>${chairPrefix} ${chairFirstname} ${chairLastname} ${chairSuffix}</w:t>
+                    <w:t xml:space="preserve">${chair_signature} </w:t>
+                  </w:r>
+                  <w:r>
+                    <w:rPr>
+                      <w:rFonts w:ascii="Times New Roman" w:hAnsi="Times New Roman"/>
+                      <w:sz w:val="18"/>
+                      <w:szCs w:val="18"/>
+                      <w:u w:val="single"/>
+                    </w:rPr>
+                    <w:br/>
+                  </w:r>
+                  <w:r>
+                    <w:rPr>
+                      <w:rFonts w:ascii="Times New Roman" w:hAnsi="Times New Roman"/>
+                      <w:sz w:val="18"/>
+                      <w:szCs w:val="18"/>
+                      <w:u w:val="single"/>
+                    </w:rPr>
+                    <w:t>${</w:t>
+                  </w:r>
+                  <w:r>
+                    <w:rPr>
+                      <w:rFonts w:ascii="Times New Roman" w:hAnsi="Times New Roman"/>
+                      <w:sz w:val="18"/>
+                      <w:szCs w:val="18"/>
+                      <w:u w:val="single"/>
+                    </w:rPr>
+                    <w:t>chair}</w:t>
                   </w:r>
                 </w:p>
                 <w:p>
@@ -2370,7 +2403,7 @@
 </file>
 
 <file path=word/endnotes.xml><?xml version="1.0" encoding="utf-8"?>
-<w:endnotes xmlns:wpc="http://schemas.microsoft.com/office/word/2010/wordprocessingCanvas" xmlns:mc="http://schemas.openxmlformats.org/markup-compatibility/2006" xmlns:o="urn:schemas-microsoft-com:office:office" xmlns:r="http://schemas.openxmlformats.org/officeDocument/2006/relationships" xmlns:m="http://schemas.openxmlformats.org/officeDocument/2006/math" xmlns:v="urn:schemas-microsoft-com:vml" xmlns:wp14="http://schemas.microsoft.com/office/word/2010/wordprocessingDrawing" xmlns:wp="http://schemas.openxmlformats.org/drawingml/2006/wordprocessingDrawing" xmlns:w10="urn:schemas-microsoft-com:office:word" xmlns:w="http://schemas.openxmlformats.org/wordprocessingml/2006/main" xmlns:w14="http://schemas.microsoft.com/office/word/2010/wordml" xmlns:w15="http://schemas.microsoft.com/office/word/2012/wordml" xmlns:wpg="http://schemas.microsoft.com/office/word/2010/wordprocessingGroup" xmlns:wpi="http://schemas.microsoft.com/office/word/2010/wordprocessingInk" xmlns:wne="http://schemas.microsoft.com/office/word/2006/wordml" xmlns:wps="http://schemas.microsoft.com/office/word/2010/wordprocessingShape" mc:Ignorable="w14 w15 wp14">
+<w:endnotes xmlns:wpc="http://schemas.microsoft.com/office/word/2010/wordprocessingCanvas" xmlns:cx="http://schemas.microsoft.com/office/drawing/2014/chartex" xmlns:cx1="http://schemas.microsoft.com/office/drawing/2015/9/8/chartex" xmlns:cx2="http://schemas.microsoft.com/office/drawing/2015/10/21/chartex" xmlns:cx3="http://schemas.microsoft.com/office/drawing/2016/5/9/chartex" xmlns:cx4="http://schemas.microsoft.com/office/drawing/2016/5/10/chartex" xmlns:cx5="http://schemas.microsoft.com/office/drawing/2016/5/11/chartex" xmlns:cx6="http://schemas.microsoft.com/office/drawing/2016/5/12/chartex" xmlns:cx7="http://schemas.microsoft.com/office/drawing/2016/5/13/chartex" xmlns:cx8="http://schemas.microsoft.com/office/drawing/2016/5/14/chartex" xmlns:mc="http://schemas.openxmlformats.org/markup-compatibility/2006" xmlns:aink="http://schemas.microsoft.com/office/drawing/2016/ink" xmlns:am3d="http://schemas.microsoft.com/office/drawing/2017/model3d" xmlns:o="urn:schemas-microsoft-com:office:office" xmlns:oel="http://schemas.microsoft.com/office/2019/extlst" xmlns:r="http://schemas.openxmlformats.org/officeDocument/2006/relationships" xmlns:m="http://schemas.openxmlformats.org/officeDocument/2006/math" xmlns:v="urn:schemas-microsoft-com:vml" xmlns:wp14="http://schemas.microsoft.com/office/word/2010/wordprocessingDrawing" xmlns:wp="http://schemas.openxmlformats.org/drawingml/2006/wordprocessingDrawing" xmlns:w10="urn:schemas-microsoft-com:office:word" xmlns:w="http://schemas.openxmlformats.org/wordprocessingml/2006/main" xmlns:w14="http://schemas.microsoft.com/office/word/2010/wordml" xmlns:w15="http://schemas.microsoft.com/office/word/2012/wordml" xmlns:w16cex="http://schemas.microsoft.com/office/word/2018/wordml/cex" xmlns:w16cid="http://schemas.microsoft.com/office/word/2016/wordml/cid" xmlns:w16="http://schemas.microsoft.com/office/word/2018/wordml" xmlns:w16du="http://schemas.microsoft.com/office/word/2023/wordml/word16du" xmlns:w16sdtdh="http://schemas.microsoft.com/office/word/2020/wordml/sdtdatahash" xmlns:w16sdtfl="http://schemas.microsoft.com/office/word/2024/wordml/sdtformatlock" xmlns:w16se="http://schemas.microsoft.com/office/word/2015/wordml/symex" xmlns:wpg="http://schemas.microsoft.com/office/word/2010/wordprocessingGroup" xmlns:wpi="http://schemas.microsoft.com/office/word/2010/wordprocessingInk" xmlns:wne="http://schemas.microsoft.com/office/word/2006/wordml" xmlns:wps="http://schemas.microsoft.com/office/word/2010/wordprocessingShape" mc:Ignorable="w14 w15 w16se w16cid w16 w16cex w16sdtdh w16sdtfl w16du wp14">
   <w:endnote w:type="separator" w:id="-1">
     <w:p>
       <w:pPr>
@@ -2395,7 +2428,7 @@
 </file>
 
 <file path=word/footnotes.xml><?xml version="1.0" encoding="utf-8"?>
-<w:footnotes xmlns:wpc="http://schemas.microsoft.com/office/word/2010/wordprocessingCanvas" xmlns:mc="http://schemas.openxmlformats.org/markup-compatibility/2006" xmlns:o="urn:schemas-microsoft-com:office:office" xmlns:r="http://schemas.openxmlformats.org/officeDocument/2006/relationships" xmlns:m="http://schemas.openxmlformats.org/officeDocument/2006/math" xmlns:v="urn:schemas-microsoft-com:vml" xmlns:wp14="http://schemas.microsoft.com/office/word/2010/wordprocessingDrawing" xmlns:wp="http://schemas.openxmlformats.org/drawingml/2006/wordprocessingDrawing" xmlns:w10="urn:schemas-microsoft-com:office:word" xmlns:w="http://schemas.openxmlformats.org/wordprocessingml/2006/main" xmlns:w14="http://schemas.microsoft.com/office/word/2010/wordml" xmlns:w15="http://schemas.microsoft.com/office/word/2012/wordml" xmlns:wpg="http://schemas.microsoft.com/office/word/2010/wordprocessingGroup" xmlns:wpi="http://schemas.microsoft.com/office/word/2010/wordprocessingInk" xmlns:wne="http://schemas.microsoft.com/office/word/2006/wordml" xmlns:wps="http://schemas.microsoft.com/office/word/2010/wordprocessingShape" mc:Ignorable="w14 w15 wp14">
+<w:footnotes xmlns:wpc="http://schemas.microsoft.com/office/word/2010/wordprocessingCanvas" xmlns:cx="http://schemas.microsoft.com/office/drawing/2014/chartex" xmlns:cx1="http://schemas.microsoft.com/office/drawing/2015/9/8/chartex" xmlns:cx2="http://schemas.microsoft.com/office/drawing/2015/10/21/chartex" xmlns:cx3="http://schemas.microsoft.com/office/drawing/2016/5/9/chartex" xmlns:cx4="http://schemas.microsoft.com/office/drawing/2016/5/10/chartex" xmlns:cx5="http://schemas.microsoft.com/office/drawing/2016/5/11/chartex" xmlns:cx6="http://schemas.microsoft.com/office/drawing/2016/5/12/chartex" xmlns:cx7="http://schemas.microsoft.com/office/drawing/2016/5/13/chartex" xmlns:cx8="http://schemas.microsoft.com/office/drawing/2016/5/14/chartex" xmlns:mc="http://schemas.openxmlformats.org/markup-compatibility/2006" xmlns:aink="http://schemas.microsoft.com/office/drawing/2016/ink" xmlns:am3d="http://schemas.microsoft.com/office/drawing/2017/model3d" xmlns:o="urn:schemas-microsoft-com:office:office" xmlns:oel="http://schemas.microsoft.com/office/2019/extlst" xmlns:r="http://schemas.openxmlformats.org/officeDocument/2006/relationships" xmlns:m="http://schemas.openxmlformats.org/officeDocument/2006/math" xmlns:v="urn:schemas-microsoft-com:vml" xmlns:wp14="http://schemas.microsoft.com/office/word/2010/wordprocessingDrawing" xmlns:wp="http://schemas.openxmlformats.org/drawingml/2006/wordprocessingDrawing" xmlns:w10="urn:schemas-microsoft-com:office:word" xmlns:w="http://schemas.openxmlformats.org/wordprocessingml/2006/main" xmlns:w14="http://schemas.microsoft.com/office/word/2010/wordml" xmlns:w15="http://schemas.microsoft.com/office/word/2012/wordml" xmlns:w16cex="http://schemas.microsoft.com/office/word/2018/wordml/cex" xmlns:w16cid="http://schemas.microsoft.com/office/word/2016/wordml/cid" xmlns:w16="http://schemas.microsoft.com/office/word/2018/wordml" xmlns:w16du="http://schemas.microsoft.com/office/word/2023/wordml/word16du" xmlns:w16sdtdh="http://schemas.microsoft.com/office/word/2020/wordml/sdtdatahash" xmlns:w16sdtfl="http://schemas.microsoft.com/office/word/2024/wordml/sdtformatlock" xmlns:w16se="http://schemas.microsoft.com/office/word/2015/wordml/symex" xmlns:wpg="http://schemas.microsoft.com/office/word/2010/wordprocessingGroup" xmlns:wpi="http://schemas.microsoft.com/office/word/2010/wordprocessingInk" xmlns:wne="http://schemas.microsoft.com/office/word/2006/wordml" xmlns:wps="http://schemas.microsoft.com/office/word/2010/wordprocessingShape" mc:Ignorable="w14 w15 w16se w16cid w16 w16cex w16sdtdh w16sdtfl w16du wp14">
   <w:footnote w:type="separator" w:id="-1">
     <w:p>
       <w:pPr>
@@ -2420,7 +2453,7 @@
 </file>
 
 <file path=word/header1.xml><?xml version="1.0" encoding="utf-8"?>
-<w:hdr xmlns:wpc="http://schemas.microsoft.com/office/word/2010/wordprocessingCanvas" xmlns:mc="http://schemas.openxmlformats.org/markup-compatibility/2006" xmlns:o="urn:schemas-microsoft-com:office:office" xmlns:r="http://schemas.openxmlformats.org/officeDocument/2006/relationships" xmlns:m="http://schemas.openxmlformats.org/officeDocument/2006/math" xmlns:v="urn:schemas-microsoft-com:vml" xmlns:wp14="http://schemas.microsoft.com/office/word/2010/wordprocessingDrawing" xmlns:wp="http://schemas.openxmlformats.org/drawingml/2006/wordprocessingDrawing" xmlns:w10="urn:schemas-microsoft-com:office:word" xmlns:w="http://schemas.openxmlformats.org/wordprocessingml/2006/main" xmlns:w14="http://schemas.microsoft.com/office/word/2010/wordml" xmlns:w15="http://schemas.microsoft.com/office/word/2012/wordml" xmlns:wpg="http://schemas.microsoft.com/office/word/2010/wordprocessingGroup" xmlns:wpi="http://schemas.microsoft.com/office/word/2010/wordprocessingInk" xmlns:wne="http://schemas.microsoft.com/office/word/2006/wordml" xmlns:wps="http://schemas.microsoft.com/office/word/2010/wordprocessingShape" mc:Ignorable="w14 w15 wp14">
+<w:hdr xmlns:wpc="http://schemas.microsoft.com/office/word/2010/wordprocessingCanvas" xmlns:cx="http://schemas.microsoft.com/office/drawing/2014/chartex" xmlns:cx1="http://schemas.microsoft.com/office/drawing/2015/9/8/chartex" xmlns:cx2="http://schemas.microsoft.com/office/drawing/2015/10/21/chartex" xmlns:cx3="http://schemas.microsoft.com/office/drawing/2016/5/9/chartex" xmlns:cx4="http://schemas.microsoft.com/office/drawing/2016/5/10/chartex" xmlns:cx5="http://schemas.microsoft.com/office/drawing/2016/5/11/chartex" xmlns:cx6="http://schemas.microsoft.com/office/drawing/2016/5/12/chartex" xmlns:cx7="http://schemas.microsoft.com/office/drawing/2016/5/13/chartex" xmlns:cx8="http://schemas.microsoft.com/office/drawing/2016/5/14/chartex" xmlns:mc="http://schemas.openxmlformats.org/markup-compatibility/2006" xmlns:aink="http://schemas.microsoft.com/office/drawing/2016/ink" xmlns:am3d="http://schemas.microsoft.com/office/drawing/2017/model3d" xmlns:o="urn:schemas-microsoft-com:office:office" xmlns:oel="http://schemas.microsoft.com/office/2019/extlst" xmlns:r="http://schemas.openxmlformats.org/officeDocument/2006/relationships" xmlns:m="http://schemas.openxmlformats.org/officeDocument/2006/math" xmlns:v="urn:schemas-microsoft-com:vml" xmlns:wp14="http://schemas.microsoft.com/office/word/2010/wordprocessingDrawing" xmlns:wp="http://schemas.openxmlformats.org/drawingml/2006/wordprocessingDrawing" xmlns:w10="urn:schemas-microsoft-com:office:word" xmlns:w="http://schemas.openxmlformats.org/wordprocessingml/2006/main" xmlns:w14="http://schemas.microsoft.com/office/word/2010/wordml" xmlns:w15="http://schemas.microsoft.com/office/word/2012/wordml" xmlns:w16cex="http://schemas.microsoft.com/office/word/2018/wordml/cex" xmlns:w16cid="http://schemas.microsoft.com/office/word/2016/wordml/cid" xmlns:w16="http://schemas.microsoft.com/office/word/2018/wordml" xmlns:w16du="http://schemas.microsoft.com/office/word/2023/wordml/word16du" xmlns:w16sdtdh="http://schemas.microsoft.com/office/word/2020/wordml/sdtdatahash" xmlns:w16sdtfl="http://schemas.microsoft.com/office/word/2024/wordml/sdtformatlock" xmlns:w16se="http://schemas.microsoft.com/office/word/2015/wordml/symex" xmlns:wpg="http://schemas.microsoft.com/office/word/2010/wordprocessingGroup" xmlns:wpi="http://schemas.microsoft.com/office/word/2010/wordprocessingInk" xmlns:wne="http://schemas.microsoft.com/office/word/2006/wordml" xmlns:wps="http://schemas.microsoft.com/office/word/2010/wordprocessingShape" mc:Ignorable="w14 w15 w16se w16cid w16 w16cex w16sdtdh w16sdtfl w16du wp14">
   <w:tbl>
     <w:tblPr>
       <w:tblW w:w="2930" w:type="dxa"/>
@@ -2898,7 +2931,7 @@
         <w:lang w:val="en-US"/>
       </w:rPr>
       <w:drawing>
-        <wp:anchor distT="0" distB="0" distL="114300" distR="114300" simplePos="0" relativeHeight="251692032" behindDoc="0" locked="0" layoutInCell="1" allowOverlap="1" wp14:anchorId="31192433" wp14:editId="2C8E90A5">
+        <wp:anchor distT="0" distB="0" distL="114300" distR="114300" simplePos="0" relativeHeight="251692032" behindDoc="0" locked="0" layoutInCell="1" allowOverlap="1" wp14:anchorId="45FE6FE3" wp14:editId="4D171EF2">
           <wp:simplePos x="0" y="0"/>
           <wp:positionH relativeFrom="margin">
             <wp:posOffset>0</wp:posOffset>
@@ -2965,7 +2998,7 @@
 </file>
 
 <file path=word/styles.xml><?xml version="1.0" encoding="utf-8"?>
-<w:styles xmlns:mc="http://schemas.openxmlformats.org/markup-compatibility/2006" xmlns:r="http://schemas.openxmlformats.org/officeDocument/2006/relationships" xmlns:w="http://schemas.openxmlformats.org/wordprocessingml/2006/main" xmlns:w14="http://schemas.microsoft.com/office/word/2010/wordml" xmlns:w15="http://schemas.microsoft.com/office/word/2012/wordml" mc:Ignorable="w14 w15">
+<w:styles xmlns:mc="http://schemas.openxmlformats.org/markup-compatibility/2006" xmlns:r="http://schemas.openxmlformats.org/officeDocument/2006/relationships" xmlns:w="http://schemas.openxmlformats.org/wordprocessingml/2006/main" xmlns:w14="http://schemas.microsoft.com/office/word/2010/wordml" xmlns:w15="http://schemas.microsoft.com/office/word/2012/wordml" xmlns:w16cex="http://schemas.microsoft.com/office/word/2018/wordml/cex" xmlns:w16cid="http://schemas.microsoft.com/office/word/2016/wordml/cid" xmlns:w16="http://schemas.microsoft.com/office/word/2018/wordml" xmlns:w16du="http://schemas.microsoft.com/office/word/2023/wordml/word16du" xmlns:w16sdtdh="http://schemas.microsoft.com/office/word/2020/wordml/sdtdatahash" xmlns:w16sdtfl="http://schemas.microsoft.com/office/word/2024/wordml/sdtformatlock" xmlns:w16se="http://schemas.microsoft.com/office/word/2015/wordml/symex" mc:Ignorable="w14 w15 w16se w16cid w16 w16cex w16sdtdh w16sdtfl w16du">
   <w:docDefaults>
     <w:rPrDefault>
       <w:rPr>
@@ -2975,7 +3008,7 @@
     </w:rPrDefault>
     <w:pPrDefault/>
   </w:docDefaults>
-  <w:latentStyles w:defLockedState="0" w:defUIPriority="99" w:defSemiHidden="0" w:defUnhideWhenUsed="0" w:defQFormat="0" w:count="371">
+  <w:latentStyles w:defLockedState="0" w:defUIPriority="99" w:defSemiHidden="0" w:defUnhideWhenUsed="0" w:defQFormat="0" w:count="376">
     <w:lsdException w:name="Normal" w:uiPriority="0" w:qFormat="1"/>
     <w:lsdException w:name="heading 1" w:uiPriority="9" w:qFormat="1"/>
     <w:lsdException w:name="heading 2" w:semiHidden="1" w:uiPriority="9" w:unhideWhenUsed="1" w:qFormat="1"/>
@@ -3345,6 +3378,11 @@
     <w:lsdException w:name="List Table 5 Dark Accent 6" w:uiPriority="50"/>
     <w:lsdException w:name="List Table 6 Colorful Accent 6" w:uiPriority="51"/>
     <w:lsdException w:name="List Table 7 Colorful Accent 6" w:uiPriority="52"/>
+    <w:lsdException w:name="Mention" w:semiHidden="1" w:unhideWhenUsed="1"/>
+    <w:lsdException w:name="Smart Hyperlink" w:semiHidden="1" w:unhideWhenUsed="1"/>
+    <w:lsdException w:name="Hashtag" w:semiHidden="1" w:unhideWhenUsed="1"/>
+    <w:lsdException w:name="Unresolved Mention" w:semiHidden="1" w:unhideWhenUsed="1"/>
+    <w:lsdException w:name="Smart Link" w:semiHidden="1" w:unhideWhenUsed="1"/>
   </w:latentStyles>
   <w:style w:type="paragraph" w:default="1" w:styleId="Normal">
     <w:name w:val="Normal"/>
@@ -3483,7 +3521,6 @@
     <w:uiPriority w:val="39"/>
     <w:qFormat/>
     <w:tblPr>
-      <w:tblInd w:w="0" w:type="dxa"/>
       <w:tblBorders>
         <w:top w:val="single" w:sz="4" w:space="0" w:color="auto"/>
         <w:left w:val="single" w:sz="4" w:space="0" w:color="auto"/>
@@ -3492,12 +3529,6 @@
         <w:insideH w:val="single" w:sz="4" w:space="0" w:color="auto"/>
         <w:insideV w:val="single" w:sz="4" w:space="0" w:color="auto"/>
       </w:tblBorders>
-      <w:tblCellMar>
-        <w:top w:w="0" w:type="dxa"/>
-        <w:left w:w="108" w:type="dxa"/>
-        <w:bottom w:w="0" w:type="dxa"/>
-        <w:right w:w="108" w:type="dxa"/>
-      </w:tblCellMar>
     </w:tblPr>
   </w:style>
   <w:style w:type="paragraph" w:styleId="ListParagraph">
@@ -3593,7 +3624,6 @@
     <w:uiPriority w:val="40"/>
     <w:rsid w:val="005F5E1F"/>
     <w:tblPr>
-      <w:tblInd w:w="0" w:type="dxa"/>
       <w:tblBorders>
         <w:top w:val="single" w:sz="4" w:space="0" w:color="BFBFBF" w:themeColor="background1" w:themeShade="BF"/>
         <w:left w:val="single" w:sz="4" w:space="0" w:color="BFBFBF" w:themeColor="background1" w:themeShade="BF"/>
@@ -3602,12 +3632,6 @@
         <w:insideH w:val="single" w:sz="4" w:space="0" w:color="BFBFBF" w:themeColor="background1" w:themeShade="BF"/>
         <w:insideV w:val="single" w:sz="4" w:space="0" w:color="BFBFBF" w:themeColor="background1" w:themeShade="BF"/>
       </w:tblBorders>
-      <w:tblCellMar>
-        <w:top w:w="0" w:type="dxa"/>
-        <w:left w:w="108" w:type="dxa"/>
-        <w:bottom w:w="0" w:type="dxa"/>
-        <w:right w:w="108" w:type="dxa"/>
-      </w:tblCellMar>
     </w:tblPr>
   </w:style>
 </w:styles>
@@ -3870,6 +3894,10 @@
 </file>
 
 <file path=customXml/item1.xml><?xml version="1.0" encoding="utf-8"?>
+<b:Sources xmlns:b="http://schemas.openxmlformats.org/officeDocument/2006/bibliography" xmlns="http://schemas.openxmlformats.org/officeDocument/2006/bibliography" SelectedStyle="\APASixthEditionOfficeOnline.xsl" StyleName="APA" Version="6"/>
+</file>
+
+<file path=customXml/item2.xml><?xml version="1.0" encoding="utf-8"?>
 <s:customData xmlns="http://www.wps.cn/officeDocument/2013/wpsCustomData" xmlns:s="http://www.wps.cn/officeDocument/2013/wpsCustomData">
   <customSectProps>
     <customSectPr/>
@@ -3880,22 +3908,18 @@
 </s:customData>
 </file>
 
-<file path=customXml/item2.xml><?xml version="1.0" encoding="utf-8"?>
-<b:Sources xmlns:b="http://schemas.openxmlformats.org/officeDocument/2006/bibliography" xmlns="http://schemas.openxmlformats.org/officeDocument/2006/bibliography" SelectedStyle="\APASixthEditionOfficeOnline.xsl" StyleName="APA" Version="6"/>
+<file path=customXml/itemProps1.xml><?xml version="1.0" encoding="utf-8"?>
+<ds:datastoreItem xmlns:ds="http://schemas.openxmlformats.org/officeDocument/2006/customXml" ds:itemID="{7E872A05-0602-4FC2-A0B1-E644CD311208}">
+  <ds:schemaRefs>
+    <ds:schemaRef ds:uri="http://schemas.openxmlformats.org/officeDocument/2006/bibliography"/>
+  </ds:schemaRefs>
+</ds:datastoreItem>
 </file>
 
-<file path=customXml/itemProps1.xml><?xml version="1.0" encoding="utf-8"?>
+<file path=customXml/itemProps2.xml><?xml version="1.0" encoding="utf-8"?>
 <ds:datastoreItem xmlns:ds="http://schemas.openxmlformats.org/officeDocument/2006/customXml" ds:itemID="{B1977F7D-205B-4081-913C-38D41E755F92}">
   <ds:schemaRefs>
     <ds:schemaRef ds:uri="http://www.wps.cn/officeDocument/2013/wpsCustomData"/>
   </ds:schemaRefs>
 </ds:datastoreItem>
-</file>
-
-<file path=customXml/itemProps2.xml><?xml version="1.0" encoding="utf-8"?>
-<ds:datastoreItem xmlns:ds="http://schemas.openxmlformats.org/officeDocument/2006/customXml" ds:itemID="{7E872A05-0602-4FC2-A0B1-E644CD311208}">
-  <ds:schemaRefs>
-    <ds:schemaRef ds:uri="http://schemas.openxmlformats.org/officeDocument/2006/bibliography"/>
-  </ds:schemaRefs>
-</ds:datastoreItem>
 </file>
</xml_diff>